<commit_message>
Power profiler document update for Linux build note
</commit_message>
<xml_diff>
--- a/CodeXL/Help/CodeXL User Guide/Power Profiler.docx
+++ b/CodeXL/Help/CodeXL User Guide/Power Profiler.docx
@@ -15641,19 +15641,7 @@
         <w:pStyle w:val="Subheader216"/>
       </w:pPr>
       <w:r>
-        <w:t xml:space="preserve">Sample </w:t>
-      </w:r>
-      <w:r>
-        <w:t>4</w:t>
-      </w:r>
-      <w:r>
-        <w:t xml:space="preserve">: Collecting </w:t>
-      </w:r>
-      <w:r>
-        <w:t>module</w:t>
-      </w:r>
-      <w:r>
-        <w:t xml:space="preserve"> profiling data</w:t>
+        <w:t>Sample 4: Collecting module profiling data</w:t>
       </w:r>
     </w:p>
     <w:p>
@@ -15817,8 +15805,6 @@
         </w:rPr>
         <w:t xml:space="preserve">0x15) </w:t>
       </w:r>
-      <w:bookmarkStart w:id="42" w:name="_GoBack"/>
-      <w:bookmarkEnd w:id="42"/>
       <w:r>
         <w:rPr>
           <w:rFonts w:cs="Verdana"/>
@@ -19185,15 +19171,15 @@
       <w:pPr>
         <w:pStyle w:val="Heading3"/>
       </w:pPr>
-      <w:bookmarkStart w:id="43" w:name="_Ref406086051"/>
+      <w:bookmarkStart w:id="42" w:name="_Ref406086051"/>
       <w:r>
         <w:t>Power Profiler Project Settings</w:t>
       </w:r>
       <w:bookmarkEnd w:id="41"/>
-      <w:bookmarkEnd w:id="43"/>
-    </w:p>
-    <w:p>
-      <w:bookmarkStart w:id="44" w:name="OLE_LINK510"/>
+      <w:bookmarkEnd w:id="42"/>
+    </w:p>
+    <w:p>
+      <w:bookmarkStart w:id="43" w:name="OLE_LINK510"/>
       <w:r>
         <w:t>After switching to Profile mode, the Power Profiler Project Settings are accessible by any of these methods:</w:t>
       </w:r>
@@ -19414,12 +19400,12 @@
       <w:pPr>
         <w:pStyle w:val="Heading3"/>
       </w:pPr>
-      <w:bookmarkStart w:id="45" w:name="_Ref405965177"/>
+      <w:bookmarkStart w:id="44" w:name="_Ref405965177"/>
+      <w:bookmarkEnd w:id="43"/>
+      <w:r>
+        <w:t>Power Profiler Counters Selection Dialog</w:t>
+      </w:r>
       <w:bookmarkEnd w:id="44"/>
-      <w:r>
-        <w:t>Power Profiler Counters Selection Dialog</w:t>
-      </w:r>
-      <w:bookmarkEnd w:id="45"/>
     </w:p>
     <w:p>
       <w:r>
@@ -19495,14 +19481,14 @@
       <w:pPr>
         <w:pStyle w:val="Heading3"/>
       </w:pPr>
-      <w:bookmarkStart w:id="46" w:name="_Ref405965179"/>
-      <w:bookmarkStart w:id="47" w:name="OLE_LINK421"/>
+      <w:bookmarkStart w:id="45" w:name="_Ref405965179"/>
+      <w:bookmarkStart w:id="46" w:name="OLE_LINK421"/>
       <w:r>
         <w:t>Power Profiler Session Tree</w:t>
       </w:r>
-      <w:bookmarkEnd w:id="46"/>
-    </w:p>
-    <w:bookmarkEnd w:id="47"/>
+      <w:bookmarkEnd w:id="45"/>
+    </w:p>
+    <w:bookmarkEnd w:id="46"/>
     <w:p>
       <w:r>
         <w:t xml:space="preserve">Navigating and displaying power profiling sessions is performed using the </w:t>
@@ -19778,11 +19764,11 @@
       <w:pPr>
         <w:pStyle w:val="Heading3"/>
       </w:pPr>
-      <w:bookmarkStart w:id="48" w:name="_Ref405965181"/>
+      <w:bookmarkStart w:id="47" w:name="_Ref405965181"/>
       <w:r>
         <w:t>Power Profiler Timeline View</w:t>
       </w:r>
-      <w:bookmarkEnd w:id="48"/>
+      <w:bookmarkEnd w:id="47"/>
     </w:p>
     <w:p>
       <w:r>
@@ -19877,11 +19863,11 @@
       <w:pPr>
         <w:pStyle w:val="Heading3"/>
       </w:pPr>
-      <w:bookmarkStart w:id="49" w:name="_Ref405965182"/>
+      <w:bookmarkStart w:id="48" w:name="_Ref405965182"/>
       <w:r>
         <w:t>Power Profiler Summary View</w:t>
       </w:r>
-      <w:bookmarkEnd w:id="49"/>
+      <w:bookmarkEnd w:id="48"/>
     </w:p>
     <w:p>
       <w:r>
@@ -20534,12 +20520,12 @@
       <w:pPr>
         <w:pStyle w:val="Heading3"/>
       </w:pPr>
-      <w:bookmarkStart w:id="50" w:name="_Ref405965184"/>
-      <w:bookmarkStart w:id="51" w:name="OLE_LINK310"/>
+      <w:bookmarkStart w:id="49" w:name="_Ref405965184"/>
+      <w:bookmarkStart w:id="50" w:name="OLE_LINK310"/>
       <w:r>
         <w:t>Power Profiler Session Control</w:t>
       </w:r>
-      <w:bookmarkEnd w:id="50"/>
+      <w:bookmarkEnd w:id="49"/>
     </w:p>
     <w:p>
       <w:r>
@@ -20595,7 +20581,7 @@
         </w:rPr>
         <w:t xml:space="preserve">click </w:t>
       </w:r>
-      <w:bookmarkStart w:id="52" w:name="OLE_LINK431"/>
+      <w:bookmarkStart w:id="51" w:name="OLE_LINK431"/>
       <w:r>
         <w:rPr>
           <w:rFonts w:asciiTheme="minorHAnsi" w:hAnsiTheme="minorHAnsi"/>
@@ -20647,7 +20633,7 @@
         </w:rPr>
         <w:t xml:space="preserve"> session control toolbar</w:t>
       </w:r>
-      <w:bookmarkEnd w:id="52"/>
+      <w:bookmarkEnd w:id="51"/>
       <w:r>
         <w:rPr>
           <w:rFonts w:asciiTheme="minorHAnsi" w:hAnsiTheme="minorHAnsi"/>
@@ -20727,12 +20713,12 @@
       <w:pPr>
         <w:pStyle w:val="Heading3"/>
       </w:pPr>
-      <w:bookmarkStart w:id="53" w:name="OLE_LINK372"/>
+      <w:bookmarkStart w:id="52" w:name="OLE_LINK372"/>
       <w:r>
         <w:t>Remote Power Profiling</w:t>
       </w:r>
     </w:p>
-    <w:bookmarkEnd w:id="53"/>
+    <w:bookmarkEnd w:id="52"/>
     <w:p>
       <w:r>
         <w:t>For a detailed description of how to run a power profiling session on a remote machine, consult the Remote GPU Profiling, Power Profiling and Debugging section.</w:t>
@@ -20742,8 +20728,8 @@
       <w:pPr>
         <w:pStyle w:val="Heading3"/>
       </w:pPr>
-      <w:bookmarkStart w:id="54" w:name="_AMDTPowerProfileAPI_Library"/>
-      <w:bookmarkEnd w:id="54"/>
+      <w:bookmarkStart w:id="53" w:name="_AMDTPowerProfileAPI_Library"/>
+      <w:bookmarkEnd w:id="53"/>
       <w:proofErr w:type="spellStart"/>
       <w:r>
         <w:t>AMDTPowerProfile</w:t>
@@ -21453,23 +21439,76 @@
     </w:p>
     <w:p>
       <w:pPr>
-        <w:widowControl w:val="0"/>
-        <w:autoSpaceDE w:val="0"/>
-        <w:autoSpaceDN w:val="0"/>
-        <w:adjustRightInd w:val="0"/>
-        <w:spacing w:before="105" w:after="105" w:line="240" w:lineRule="auto"/>
-      </w:pPr>
+        <w:spacing w:after="0" w:line="240" w:lineRule="auto"/>
+      </w:pPr>
+      <w:r>
+        <w:rPr>
+          <w:b/>
+          <w:bCs/>
+        </w:rPr>
+        <w:t>Note:</w:t>
+      </w:r>
+      <w:r>
+        <w:t xml:space="preserve"> </w:t>
+      </w:r>
+      <w:r>
+        <w:t xml:space="preserve">When using the static </w:t>
+      </w:r>
+      <w:proofErr w:type="spellStart"/>
+      <w:r>
+        <w:t>AMDTPwrProfile</w:t>
+      </w:r>
+      <w:proofErr w:type="spellEnd"/>
+      <w:r>
+        <w:t xml:space="preserve"> library for the Power Profiler API on Linux, the user must build his application with “-</w:t>
+      </w:r>
+      <w:proofErr w:type="spellStart"/>
+      <w:proofErr w:type="gramStart"/>
+      <w:r>
+        <w:t>Wl</w:t>
+      </w:r>
+      <w:proofErr w:type="spellEnd"/>
+      <w:proofErr w:type="gramEnd"/>
+      <w:r>
+        <w:t>,--whole-archive -</w:t>
+      </w:r>
+      <w:proofErr w:type="spellStart"/>
+      <w:r>
+        <w:t>lpthread</w:t>
+      </w:r>
+      <w:proofErr w:type="spellEnd"/>
+      <w:r>
+        <w:t xml:space="preserve"> -</w:t>
+      </w:r>
+      <w:proofErr w:type="spellStart"/>
+      <w:r>
+        <w:t>Wl</w:t>
+      </w:r>
+      <w:proofErr w:type="spellEnd"/>
+      <w:r>
+        <w:t xml:space="preserve">,--no-whole-archive”. Otherwise not all the symbols from </w:t>
+      </w:r>
+      <w:proofErr w:type="spellStart"/>
+      <w:r>
+        <w:t>pthread</w:t>
+      </w:r>
+      <w:proofErr w:type="spellEnd"/>
+      <w:r>
+        <w:t xml:space="preserve"> library will be linked, since most of them are WEAK symbols. Failing to use these flags will lead to a crash. (1040)</w:t>
+      </w:r>
     </w:p>
     <w:p>
       <w:pPr>
         <w:pStyle w:val="Heading3"/>
       </w:pPr>
-      <w:bookmarkStart w:id="55" w:name="_Ref405965185"/>
-      <w:bookmarkEnd w:id="51"/>
+      <w:bookmarkStart w:id="54" w:name="_Ref405965185"/>
+      <w:bookmarkStart w:id="55" w:name="_GoBack"/>
+      <w:bookmarkEnd w:id="50"/>
+      <w:bookmarkEnd w:id="55"/>
       <w:r>
         <w:t>Limitations</w:t>
       </w:r>
-      <w:bookmarkEnd w:id="55"/>
+      <w:bookmarkEnd w:id="54"/>
       <w:r>
         <w:fldChar w:fldCharType="begin"/>
       </w:r>
@@ -24399,7 +24438,7 @@
 </file>
 
 <file path=customXml/itemProps1.xml><?xml version="1.0" encoding="utf-8"?>
-<ds:datastoreItem xmlns:ds="http://schemas.openxmlformats.org/officeDocument/2006/customXml" ds:itemID="{0D33E6B2-18CA-42C3-849A-EF92514DF1AC}">
+<ds:datastoreItem xmlns:ds="http://schemas.openxmlformats.org/officeDocument/2006/customXml" ds:itemID="{D1184228-B420-4F0E-B558-A70F81C50061}">
   <ds:schemaRefs>
     <ds:schemaRef ds:uri="http://schemas.openxmlformats.org/officeDocument/2006/bibliography"/>
   </ds:schemaRefs>

</xml_diff>